<commit_message>
improved Jenkinsfile pipline - added stage for deploy images to docker hub
</commit_message>
<xml_diff>
--- a/exam prep/M8-Practice-Exam-Preparation.docx
+++ b/exam prep/M8-Practice-Exam-Preparation.docx
@@ -445,15 +445,15 @@
       <w:pPr>
         <w:pStyle w:val="Normal"/>
         <w:rPr>
-          <w:i/>
+          <w:highlight w:val="none"/>
+          <w:shd w:fill="FFFF00" w:val="clear"/>
+        </w:rPr>
+      </w:pPr>
+      <w:r>
+        <w:rPr>
           <w:i/>
           <w:iCs/>
-        </w:rPr>
-      </w:pPr>
-      <w:r>
-        <w:rPr>
-          <w:i/>
-          <w:iCs/>
+          <w:shd w:fill="FFFF00" w:val="clear"/>
         </w:rPr>
         <w:t xml:space="preserve">You are expected to demonstrate knowledge working with </w:t>
       </w:r>
@@ -463,6 +463,7 @@
           <w:bCs/>
           <w:i/>
           <w:iCs/>
+          <w:shd w:fill="FFFF00" w:val="clear"/>
         </w:rPr>
         <w:t>Vagrant</w:t>
       </w:r>
@@ -470,6 +471,7 @@
         <w:rPr>
           <w:i/>
           <w:iCs/>
+          <w:shd w:fill="FFFF00" w:val="clear"/>
         </w:rPr>
         <w:t xml:space="preserve"> and </w:t>
       </w:r>
@@ -479,6 +481,7 @@
           <w:bCs/>
           <w:i/>
           <w:iCs/>
+          <w:shd w:fill="FFFF00" w:val="clear"/>
         </w:rPr>
         <w:t>VirtualBox</w:t>
       </w:r>
@@ -490,27 +493,36 @@
           <w:ilvl w:val="0"/>
           <w:numId w:val="4"/>
         </w:numPr>
-        <w:rPr/>
+        <w:rPr>
+          <w:highlight w:val="none"/>
+          <w:shd w:fill="FFFF00" w:val="clear"/>
+        </w:rPr>
       </w:pPr>
       <w:r>
         <w:rPr>
           <w:color w:val="A6A6A6" w:themeColor="background1" w:themeShade="a6"/>
+          <w:shd w:fill="FFFF00" w:val="clear"/>
         </w:rPr>
         <w:t xml:space="preserve">(T101, 2 pts) </w:t>
       </w:r>
       <w:r>
-        <w:rPr/>
+        <w:rPr>
+          <w:shd w:fill="FFFF00" w:val="clear"/>
+        </w:rPr>
         <w:t xml:space="preserve">Infrastructure with </w:t>
       </w:r>
       <w:r>
         <w:rPr>
           <w:b/>
           <w:bCs/>
+          <w:shd w:fill="FFFF00" w:val="clear"/>
         </w:rPr>
         <w:t>three</w:t>
       </w:r>
       <w:r>
-        <w:rPr/>
+        <w:rPr>
+          <w:shd w:fill="FFFF00" w:val="clear"/>
+        </w:rPr>
         <w:t xml:space="preserve"> machines </w:t>
       </w:r>
     </w:p>
@@ -521,16 +533,22 @@
           <w:ilvl w:val="0"/>
           <w:numId w:val="4"/>
         </w:numPr>
-        <w:rPr/>
+        <w:rPr>
+          <w:highlight w:val="none"/>
+          <w:shd w:fill="FFFF00" w:val="clear"/>
+        </w:rPr>
       </w:pPr>
       <w:r>
         <w:rPr>
           <w:color w:val="A6A6A6" w:themeColor="background1" w:themeShade="a6"/>
+          <w:shd w:fill="FFFF00" w:val="clear"/>
         </w:rPr>
         <w:t>(T102, 2 pts)</w:t>
       </w:r>
       <w:r>
-        <w:rPr/>
+        <w:rPr>
+          <w:shd w:fill="FFFF00" w:val="clear"/>
+        </w:rPr>
         <w:t xml:space="preserve"> All machines named according to the following convention:</w:t>
       </w:r>
     </w:p>
@@ -541,54 +559,71 @@
           <w:ilvl w:val="1"/>
           <w:numId w:val="4"/>
         </w:numPr>
-        <w:rPr/>
-      </w:pPr>
-      <w:r>
-        <w:rPr/>
+        <w:rPr>
+          <w:highlight w:val="none"/>
+          <w:shd w:fill="FFFF00" w:val="clear"/>
+        </w:rPr>
+      </w:pPr>
+      <w:r>
+        <w:rPr>
+          <w:shd w:fill="FFFF00" w:val="clear"/>
+        </w:rPr>
         <w:t xml:space="preserve">The word </w:t>
       </w:r>
       <w:r>
         <w:rPr>
           <w:b/>
           <w:bCs/>
+          <w:shd w:fill="FFFF00" w:val="clear"/>
         </w:rPr>
         <w:t xml:space="preserve">vm </w:t>
       </w:r>
       <w:r>
-        <w:rPr/>
+        <w:rPr>
+          <w:shd w:fill="FFFF00" w:val="clear"/>
+        </w:rPr>
         <w:t xml:space="preserve">combined with the </w:t>
       </w:r>
       <w:r>
         <w:rPr>
           <w:b/>
           <w:bCs/>
+          <w:shd w:fill="FFFF00" w:val="clear"/>
         </w:rPr>
         <w:t>last part of the IP address</w:t>
       </w:r>
       <w:r>
-        <w:rPr/>
+        <w:rPr>
+          <w:shd w:fill="FFFF00" w:val="clear"/>
+        </w:rPr>
         <w:t xml:space="preserve"> of the host and then the </w:t>
       </w:r>
       <w:r>
         <w:rPr>
           <w:b/>
           <w:bCs/>
+          <w:shd w:fill="FFFF00" w:val="clear"/>
         </w:rPr>
         <w:t xml:space="preserve">domain part </w:t>
       </w:r>
       <w:r>
-        <w:rPr/>
+        <w:rPr>
+          <w:shd w:fill="FFFF00" w:val="clear"/>
+        </w:rPr>
         <w:t>(</w:t>
       </w:r>
       <w:r>
         <w:rPr>
           <w:b/>
           <w:bCs/>
+          <w:shd w:fill="FFFF00" w:val="clear"/>
         </w:rPr>
         <w:t>do1.exam</w:t>
       </w:r>
       <w:r>
-        <w:rPr/>
+        <w:rPr>
+          <w:shd w:fill="FFFF00" w:val="clear"/>
+        </w:rPr>
         <w:t>)</w:t>
       </w:r>
     </w:p>
@@ -599,10 +634,15 @@
           <w:ilvl w:val="1"/>
           <w:numId w:val="4"/>
         </w:numPr>
-        <w:rPr/>
-      </w:pPr>
-      <w:r>
-        <w:rPr/>
+        <w:rPr>
+          <w:highlight w:val="none"/>
+          <w:shd w:fill="FFFF00" w:val="clear"/>
+        </w:rPr>
+      </w:pPr>
+      <w:r>
+        <w:rPr>
+          <w:shd w:fill="FFFF00" w:val="clear"/>
+        </w:rPr>
         <w:t xml:space="preserve">For example, for the machine with IP address </w:t>
       </w:r>
       <w:r>
@@ -611,11 +651,14 @@
           <w:bCs/>
           <w:i/>
           <w:iCs/>
+          <w:shd w:fill="FFFF00" w:val="clear"/>
         </w:rPr>
         <w:t>192.168.150.100</w:t>
       </w:r>
       <w:r>
-        <w:rPr/>
+        <w:rPr>
+          <w:shd w:fill="FFFF00" w:val="clear"/>
+        </w:rPr>
         <w:t xml:space="preserve">, the name will be </w:t>
       </w:r>
       <w:r>
@@ -623,6 +666,7 @@
           <w:b/>
           <w:i/>
           <w:iCs/>
+          <w:shd w:fill="FFFF00" w:val="clear"/>
         </w:rPr>
         <w:t>vm100.do1.exam</w:t>
       </w:r>
@@ -634,26 +678,35 @@
           <w:ilvl w:val="0"/>
           <w:numId w:val="4"/>
         </w:numPr>
-        <w:rPr/>
+        <w:rPr>
+          <w:highlight w:val="none"/>
+          <w:shd w:fill="FFFF00" w:val="clear"/>
+        </w:rPr>
       </w:pPr>
       <w:r>
         <w:rPr>
           <w:color w:val="A6A6A6" w:themeColor="background1" w:themeShade="a6"/>
+          <w:shd w:fill="FFFF00" w:val="clear"/>
         </w:rPr>
         <w:t xml:space="preserve">(T103, 2 pts) </w:t>
       </w:r>
       <w:r>
-        <w:rPr/>
+        <w:rPr>
+          <w:shd w:fill="FFFF00" w:val="clear"/>
+        </w:rPr>
         <w:t xml:space="preserve">All hosts in a dedicated network - </w:t>
       </w:r>
       <w:r>
         <w:rPr>
           <w:b/>
+          <w:shd w:fill="FFFF00" w:val="clear"/>
         </w:rPr>
         <w:t>192.168.150.0/24</w:t>
       </w:r>
       <w:r>
-        <w:rPr/>
+        <w:rPr>
+          <w:shd w:fill="FFFF00" w:val="clear"/>
+        </w:rPr>
         <w:t xml:space="preserve"> </w:t>
       </w:r>
     </w:p>
@@ -664,76 +717,98 @@
           <w:ilvl w:val="0"/>
           <w:numId w:val="4"/>
         </w:numPr>
-        <w:rPr/>
+        <w:rPr>
+          <w:highlight w:val="none"/>
+          <w:shd w:fill="FFFF00" w:val="clear"/>
+        </w:rPr>
       </w:pPr>
       <w:r>
         <w:rPr>
           <w:color w:val="A6A6A6" w:themeColor="background1" w:themeShade="a6"/>
+          <w:shd w:fill="FFFF00" w:val="clear"/>
         </w:rPr>
         <w:t xml:space="preserve">(T104, 2 pts) </w:t>
       </w:r>
       <w:r>
-        <w:rPr/>
+        <w:rPr>
+          <w:shd w:fill="FFFF00" w:val="clear"/>
+        </w:rPr>
         <w:t xml:space="preserve">All necessary ports forwarded to the corresponding ports on the host machine, starting from </w:t>
       </w:r>
       <w:r>
         <w:rPr>
           <w:b/>
+          <w:shd w:fill="FFFF00" w:val="clear"/>
         </w:rPr>
         <w:t>8080</w:t>
       </w:r>
       <w:r>
-        <w:rPr/>
+        <w:rPr>
+          <w:shd w:fill="FFFF00" w:val="clear"/>
+        </w:rPr>
         <w:t xml:space="preserve">. For example, </w:t>
       </w:r>
       <w:r>
         <w:rPr>
           <w:b/>
           <w:bCs/>
+          <w:shd w:fill="FFFF00" w:val="clear"/>
         </w:rPr>
         <w:t>CI/CD</w:t>
       </w:r>
       <w:r>
-        <w:rPr/>
+        <w:rPr>
+          <w:shd w:fill="FFFF00" w:val="clear"/>
+        </w:rPr>
         <w:t xml:space="preserve"> 8080 =&gt; </w:t>
       </w:r>
       <w:r>
         <w:rPr>
           <w:b/>
           <w:bCs/>
+          <w:shd w:fill="FFFF00" w:val="clear"/>
         </w:rPr>
         <w:t>8080</w:t>
       </w:r>
       <w:r>
-        <w:rPr/>
+        <w:rPr>
+          <w:shd w:fill="FFFF00" w:val="clear"/>
+        </w:rPr>
         <w:t xml:space="preserve"> on the host, </w:t>
       </w:r>
       <w:r>
         <w:rPr>
           <w:b/>
           <w:bCs/>
+          <w:shd w:fill="FFFF00" w:val="clear"/>
         </w:rPr>
         <w:t>Containers</w:t>
       </w:r>
       <w:r>
-        <w:rPr/>
+        <w:rPr>
+          <w:shd w:fill="FFFF00" w:val="clear"/>
+        </w:rPr>
         <w:t xml:space="preserve"> 8080 =&gt; </w:t>
       </w:r>
       <w:r>
         <w:rPr>
           <w:b/>
           <w:bCs/>
+          <w:shd w:fill="FFFF00" w:val="clear"/>
         </w:rPr>
         <w:t>8081</w:t>
       </w:r>
       <w:r>
-        <w:rPr/>
+        <w:rPr>
+          <w:shd w:fill="FFFF00" w:val="clear"/>
+        </w:rPr>
         <w:t xml:space="preserve"> on the host, and </w:t>
       </w:r>
       <w:r>
         <w:rPr>
           <w:b/>
           <w:bCs/>
+          <w:shd w:fill="FFFF00" w:val="clear"/>
         </w:rPr>
         <w:t xml:space="preserve">Monitoring </w:t>
       </w:r>
@@ -741,22 +816,28 @@
         <w:rPr>
           <w:i/>
           <w:iCs/>
+          <w:shd w:fill="FFFF00" w:val="clear"/>
         </w:rPr>
         <w:t>(depends on the solution)</w:t>
       </w:r>
       <w:r>
-        <w:rPr/>
+        <w:rPr>
+          <w:shd w:fill="FFFF00" w:val="clear"/>
+        </w:rPr>
         <w:t xml:space="preserve"> =&gt; </w:t>
       </w:r>
       <w:r>
         <w:rPr>
           <w:b/>
           <w:bCs/>
+          <w:shd w:fill="FFFF00" w:val="clear"/>
         </w:rPr>
         <w:t>8082</w:t>
       </w:r>
       <w:r>
-        <w:rPr/>
+        <w:rPr>
+          <w:shd w:fill="FFFF00" w:val="clear"/>
+        </w:rPr>
         <w:t xml:space="preserve"> </w:t>
       </w:r>
     </w:p>
@@ -767,27 +848,36 @@
           <w:ilvl w:val="0"/>
           <w:numId w:val="4"/>
         </w:numPr>
-        <w:rPr/>
+        <w:rPr>
+          <w:highlight w:val="none"/>
+          <w:shd w:fill="FFFF00" w:val="clear"/>
+        </w:rPr>
       </w:pPr>
       <w:r>
         <w:rPr>
           <w:color w:val="A6A6A6" w:themeColor="background1" w:themeShade="a6"/>
+          <w:shd w:fill="FFFF00" w:val="clear"/>
         </w:rPr>
         <w:t xml:space="preserve">(T105, 4 pts) </w:t>
       </w:r>
       <w:r>
-        <w:rPr/>
+        <w:rPr>
+          <w:shd w:fill="FFFF00" w:val="clear"/>
+        </w:rPr>
         <w:t xml:space="preserve">At least one host provisioned with the help of </w:t>
       </w:r>
       <w:r>
         <w:rPr>
           <w:b/>
           <w:bCs/>
+          <w:shd w:fill="FFFF00" w:val="clear"/>
         </w:rPr>
         <w:t>Vagrant</w:t>
       </w:r>
       <w:r>
-        <w:rPr/>
+        <w:rPr>
+          <w:shd w:fill="FFFF00" w:val="clear"/>
+        </w:rPr>
         <w:t xml:space="preserve"> and shell (inline or external) script </w:t>
       </w:r>
     </w:p>
@@ -805,15 +895,15 @@
       <w:pPr>
         <w:pStyle w:val="Normal"/>
         <w:rPr>
-          <w:i/>
+          <w:highlight w:val="none"/>
+          <w:shd w:fill="FFFF00" w:val="clear"/>
+        </w:rPr>
+      </w:pPr>
+      <w:r>
+        <w:rPr>
           <w:i/>
           <w:iCs/>
-        </w:rPr>
-      </w:pPr>
-      <w:r>
-        <w:rPr>
-          <w:i/>
-          <w:iCs/>
+          <w:shd w:fill="FFFF00" w:val="clear"/>
         </w:rPr>
         <w:t xml:space="preserve">You are expected to demonstrate knowledge working with </w:t>
       </w:r>
@@ -823,6 +913,7 @@
           <w:bCs/>
           <w:i/>
           <w:iCs/>
+          <w:shd w:fill="FFFF00" w:val="clear"/>
         </w:rPr>
         <w:t>Gitea</w:t>
       </w:r>
@@ -830,6 +921,7 @@
         <w:rPr>
           <w:i/>
           <w:iCs/>
+          <w:shd w:fill="FFFF00" w:val="clear"/>
         </w:rPr>
         <w:t xml:space="preserve">. On the picture it is displayed as </w:t>
       </w:r>
@@ -839,6 +931,7 @@
           <w:bCs/>
           <w:i/>
           <w:iCs/>
+          <w:shd w:fill="FFFF00" w:val="clear"/>
         </w:rPr>
         <w:t>Gi</w:t>
       </w:r>
@@ -846,6 +939,7 @@
         <w:rPr>
           <w:i/>
           <w:iCs/>
+          <w:shd w:fill="FFFF00" w:val="clear"/>
         </w:rPr>
         <w:t xml:space="preserve">. It is expected that </w:t>
       </w:r>
@@ -855,6 +949,7 @@
           <w:bCs/>
           <w:i/>
           <w:iCs/>
+          <w:shd w:fill="FFFF00" w:val="clear"/>
         </w:rPr>
         <w:t>Gitea</w:t>
       </w:r>
@@ -862,6 +957,7 @@
         <w:rPr>
           <w:i/>
           <w:iCs/>
+          <w:shd w:fill="FFFF00" w:val="clear"/>
         </w:rPr>
         <w:t xml:space="preserve"> is run as a container</w:t>
       </w:r>
@@ -873,22 +969,29 @@
           <w:ilvl w:val="0"/>
           <w:numId w:val="3"/>
         </w:numPr>
-        <w:rPr/>
+        <w:rPr>
+          <w:highlight w:val="none"/>
+          <w:shd w:fill="FFFF00" w:val="clear"/>
+        </w:rPr>
       </w:pPr>
       <w:r>
         <w:rPr>
           <w:color w:val="A6A6A6" w:themeColor="background1" w:themeShade="a6"/>
+          <w:shd w:fill="FFFF00" w:val="clear"/>
         </w:rPr>
         <w:t xml:space="preserve">(T201, 3 pts) </w:t>
       </w:r>
       <w:r>
-        <w:rPr/>
+        <w:rPr>
+          <w:shd w:fill="FFFF00" w:val="clear"/>
+        </w:rPr>
         <w:t xml:space="preserve">Installed and working </w:t>
       </w:r>
       <w:r>
         <w:rPr>
           <w:b/>
           <w:bCs/>
+          <w:shd w:fill="FFFF00" w:val="clear"/>
         </w:rPr>
         <w:t>Gitea</w:t>
       </w:r>
@@ -905,22 +1008,28 @@
       <w:r>
         <w:rPr>
           <w:color w:val="A6A6A6" w:themeColor="background1" w:themeShade="a6"/>
+          <w:shd w:fill="FFFF00" w:val="clear"/>
         </w:rPr>
         <w:t xml:space="preserve">(T202, 3 pts) </w:t>
       </w:r>
       <w:r>
-        <w:rPr/>
+        <w:rPr>
+          <w:shd w:fill="FFFF00" w:val="clear"/>
+        </w:rPr>
         <w:t xml:space="preserve">Local project named </w:t>
       </w:r>
       <w:r>
         <w:rPr>
           <w:b/>
           <w:bCs/>
+          <w:shd w:fill="FFFF00" w:val="clear"/>
         </w:rPr>
         <w:t>exam</w:t>
       </w:r>
       <w:r>
-        <w:rPr/>
+        <w:rPr>
+          <w:shd w:fill="FFFF00" w:val="clear"/>
+        </w:rPr>
         <w:t xml:space="preserve">, copied from </w:t>
       </w:r>
       <w:hyperlink r:id="rId3">
@@ -929,6 +1038,7 @@
             <w:rStyle w:val="InternetLink"/>
             <w:b/>
             <w:bCs/>
+            <w:shd w:fill="FFFF00" w:val="clear"/>
           </w:rPr>
           <w:t>https://github.com/shekeriev/dob-2021-04-exam-re</w:t>
         </w:r>
@@ -937,6 +1047,7 @@
         <w:rPr>
           <w:b/>
           <w:bCs/>
+          <w:shd w:fill="FFFF00" w:val="clear"/>
         </w:rPr>
         <w:t xml:space="preserve"> </w:t>
       </w:r>
@@ -1033,27 +1144,36 @@
           <w:ilvl w:val="0"/>
           <w:numId w:val="2"/>
         </w:numPr>
-        <w:rPr/>
+        <w:rPr>
+          <w:highlight w:val="none"/>
+          <w:shd w:fill="FFFF00" w:val="clear"/>
+        </w:rPr>
       </w:pPr>
       <w:r>
         <w:rPr>
           <w:color w:val="A6A6A6" w:themeColor="background1" w:themeShade="a6"/>
+          <w:shd w:fill="FFFF00" w:val="clear"/>
         </w:rPr>
         <w:t xml:space="preserve">(T301, 3 pts) </w:t>
       </w:r>
       <w:r>
-        <w:rPr/>
+        <w:rPr>
+          <w:shd w:fill="FFFF00" w:val="clear"/>
+        </w:rPr>
         <w:t xml:space="preserve">Working base installation of </w:t>
       </w:r>
       <w:r>
         <w:rPr>
           <w:b/>
           <w:bCs/>
+          <w:shd w:fill="FFFF00" w:val="clear"/>
         </w:rPr>
         <w:t>Jenkins</w:t>
       </w:r>
       <w:r>
-        <w:rPr/>
+        <w:rPr>
+          <w:shd w:fill="FFFF00" w:val="clear"/>
+        </w:rPr>
         <w:t xml:space="preserve"> with configured administrator user</w:t>
       </w:r>
     </w:p>
@@ -1069,12 +1189,19 @@
       <w:r>
         <w:rPr>
           <w:color w:val="A6A6A6" w:themeColor="background1" w:themeShade="a6"/>
+          <w:shd w:fill="FFFF00" w:val="clear"/>
         </w:rPr>
         <w:t xml:space="preserve">(T302, 1 pts) </w:t>
       </w:r>
       <w:r>
-        <w:rPr/>
-        <w:t xml:space="preserve">Additional (at least one) plugins installed and enabled </w:t>
+        <w:rPr>
+          <w:shd w:fill="FFFF00" w:val="clear"/>
+        </w:rPr>
+        <w:t>Additional (at least one) plugins installed and enabled</w:t>
+      </w:r>
+      <w:r>
+        <w:rPr/>
+        <w:t xml:space="preserve"> </w:t>
       </w:r>
     </w:p>
     <w:p>
@@ -1084,27 +1211,36 @@
           <w:ilvl w:val="0"/>
           <w:numId w:val="2"/>
         </w:numPr>
-        <w:rPr/>
+        <w:rPr>
+          <w:highlight w:val="none"/>
+          <w:shd w:fill="FFFF00" w:val="clear"/>
+        </w:rPr>
       </w:pPr>
       <w:r>
         <w:rPr>
           <w:color w:val="A6A6A6" w:themeColor="background1" w:themeShade="a6"/>
+          <w:shd w:fill="FFFF00" w:val="clear"/>
         </w:rPr>
         <w:t xml:space="preserve">(T303, 2 pts) </w:t>
       </w:r>
       <w:r>
-        <w:rPr/>
+        <w:rPr>
+          <w:shd w:fill="FFFF00" w:val="clear"/>
+        </w:rPr>
         <w:t xml:space="preserve">Added credentials for the </w:t>
       </w:r>
       <w:r>
         <w:rPr>
           <w:b/>
           <w:bCs/>
+          <w:shd w:fill="FFFF00" w:val="clear"/>
         </w:rPr>
         <w:t>vagrant</w:t>
       </w:r>
       <w:r>
-        <w:rPr/>
+        <w:rPr>
+          <w:shd w:fill="FFFF00" w:val="clear"/>
+        </w:rPr>
         <w:t xml:space="preserve"> user</w:t>
       </w:r>
     </w:p>
@@ -1115,22 +1251,29 @@
           <w:ilvl w:val="0"/>
           <w:numId w:val="2"/>
         </w:numPr>
-        <w:rPr/>
+        <w:rPr>
+          <w:highlight w:val="none"/>
+          <w:shd w:fill="FFFF00" w:val="clear"/>
+        </w:rPr>
       </w:pPr>
       <w:r>
         <w:rPr>
           <w:color w:val="A6A6A6" w:themeColor="background1" w:themeShade="a6"/>
+          <w:shd w:fill="FFFF00" w:val="clear"/>
         </w:rPr>
         <w:t xml:space="preserve">(T304, 2 pts) </w:t>
       </w:r>
       <w:r>
-        <w:rPr/>
+        <w:rPr>
+          <w:shd w:fill="FFFF00" w:val="clear"/>
+        </w:rPr>
         <w:t xml:space="preserve">Added credentials for </w:t>
       </w:r>
       <w:r>
         <w:rPr>
           <w:b/>
           <w:bCs/>
+          <w:shd w:fill="FFFF00" w:val="clear"/>
         </w:rPr>
         <w:t>Docker Hub</w:t>
       </w:r>
@@ -1142,33 +1285,43 @@
           <w:ilvl w:val="0"/>
           <w:numId w:val="2"/>
         </w:numPr>
-        <w:rPr/>
+        <w:rPr>
+          <w:highlight w:val="none"/>
+          <w:shd w:fill="FFFF00" w:val="clear"/>
+        </w:rPr>
       </w:pPr>
       <w:r>
         <w:rPr>
           <w:color w:val="A6A6A6" w:themeColor="background1" w:themeShade="a6"/>
+          <w:shd w:fill="FFFF00" w:val="clear"/>
         </w:rPr>
         <w:t xml:space="preserve">(T305, 3 pts) </w:t>
       </w:r>
       <w:r>
-        <w:rPr/>
+        <w:rPr>
+          <w:shd w:fill="FFFF00" w:val="clear"/>
+        </w:rPr>
         <w:t xml:space="preserve">Added slave (agent) node (the </w:t>
       </w:r>
       <w:r>
         <w:rPr>
           <w:b/>
           <w:bCs/>
+          <w:shd w:fill="FFFF00" w:val="clear"/>
         </w:rPr>
         <w:t>Docker</w:t>
       </w:r>
       <w:r>
-        <w:rPr/>
+        <w:rPr>
+          <w:shd w:fill="FFFF00" w:val="clear"/>
+        </w:rPr>
         <w:t xml:space="preserve"> host). </w:t>
       </w:r>
       <w:r>
         <w:rPr>
           <w:i/>
           <w:iCs/>
+          <w:shd w:fill="FFFF00" w:val="clear"/>
         </w:rPr>
         <w:t xml:space="preserve">On the picture it is displayed as </w:t>
       </w:r>
@@ -1178,6 +1331,7 @@
           <w:bCs/>
           <w:i/>
           <w:iCs/>
+          <w:shd w:fill="FFFF00" w:val="clear"/>
         </w:rPr>
         <w:t>Je (ag)</w:t>
       </w:r>
@@ -1189,27 +1343,36 @@
           <w:ilvl w:val="0"/>
           <w:numId w:val="2"/>
         </w:numPr>
-        <w:rPr/>
+        <w:rPr>
+          <w:highlight w:val="none"/>
+          <w:shd w:fill="FFFF00" w:val="clear"/>
+        </w:rPr>
       </w:pPr>
       <w:r>
         <w:rPr>
           <w:color w:val="A6A6A6" w:themeColor="background1" w:themeShade="a6"/>
+          <w:shd w:fill="FFFF00" w:val="clear"/>
         </w:rPr>
         <w:t xml:space="preserve">(T306, 5 pts) </w:t>
       </w:r>
       <w:r>
-        <w:rPr/>
+        <w:rPr>
+          <w:shd w:fill="FFFF00" w:val="clear"/>
+        </w:rPr>
         <w:t xml:space="preserve">Pipeline for building the images and running the containers out of the </w:t>
       </w:r>
       <w:r>
         <w:rPr>
           <w:b/>
           <w:bCs/>
+          <w:shd w:fill="FFFF00" w:val="clear"/>
         </w:rPr>
         <w:t>Gitea</w:t>
       </w:r>
       <w:r>
-        <w:rPr/>
+        <w:rPr>
+          <w:shd w:fill="FFFF00" w:val="clear"/>
+        </w:rPr>
         <w:t xml:space="preserve"> repository </w:t>
       </w:r>
     </w:p>
@@ -1220,16 +1383,22 @@
           <w:ilvl w:val="0"/>
           <w:numId w:val="2"/>
         </w:numPr>
-        <w:rPr/>
+        <w:rPr>
+          <w:highlight w:val="none"/>
+          <w:shd w:fill="FFFF00" w:val="clear"/>
+        </w:rPr>
       </w:pPr>
       <w:r>
         <w:rPr>
           <w:color w:val="A6A6A6" w:themeColor="background1" w:themeShade="a6"/>
+          <w:shd w:fill="FFFF00" w:val="clear"/>
         </w:rPr>
         <w:t xml:space="preserve">(T307, 1 pts) </w:t>
       </w:r>
       <w:r>
-        <w:rPr/>
+        <w:rPr>
+          <w:shd w:fill="FFFF00" w:val="clear"/>
+        </w:rPr>
         <w:t>The pipeline should be triggered via a webhook</w:t>
       </w:r>
     </w:p>
@@ -1237,15 +1406,14 @@
       <w:pPr>
         <w:pStyle w:val="Normal"/>
         <w:rPr>
-          <w:i/>
+          <w:color w:val="C9211E"/>
+        </w:rPr>
+      </w:pPr>
+      <w:r>
+        <w:rPr>
           <w:i/>
           <w:iCs/>
-        </w:rPr>
-      </w:pPr>
-      <w:r>
-        <w:rPr>
-          <w:i/>
-          <w:iCs/>
+          <w:color w:val="C9211E"/>
         </w:rPr>
         <w:t>Once done, you should commit a few changes to prove the whole pipeline + source control setup is working</w:t>
       </w:r>
@@ -1342,12 +1510,19 @@
       <w:r>
         <w:rPr>
           <w:color w:val="A6A6A6" w:themeColor="background1" w:themeShade="a6"/>
+          <w:shd w:fill="FFFF00" w:val="clear"/>
         </w:rPr>
         <w:t xml:space="preserve">(T401, 5 pts) </w:t>
       </w:r>
       <w:r>
-        <w:rPr/>
-        <w:t xml:space="preserve">Working base installation of the chosen monitoring solution </w:t>
+        <w:rPr>
+          <w:shd w:fill="FFFF00" w:val="clear"/>
+        </w:rPr>
+        <w:t>Working base installation of the chosen monitoring solution</w:t>
+      </w:r>
+      <w:r>
+        <w:rPr/>
+        <w:t xml:space="preserve"> </w:t>
       </w:r>
     </w:p>
     <w:p>
@@ -1357,38 +1532,50 @@
           <w:ilvl w:val="0"/>
           <w:numId w:val="5"/>
         </w:numPr>
-        <w:rPr/>
+        <w:rPr>
+          <w:highlight w:val="none"/>
+          <w:shd w:fill="FFFF00" w:val="clear"/>
+        </w:rPr>
       </w:pPr>
       <w:r>
         <w:rPr>
           <w:color w:val="A6A6A6" w:themeColor="background1" w:themeShade="a6"/>
+          <w:shd w:fill="FFFF00" w:val="clear"/>
         </w:rPr>
         <w:t xml:space="preserve">(T402, 3 pts) </w:t>
       </w:r>
       <w:r>
-        <w:rPr/>
+        <w:rPr>
+          <w:shd w:fill="FFFF00" w:val="clear"/>
+        </w:rPr>
         <w:t xml:space="preserve">Deployed agent on the </w:t>
       </w:r>
       <w:r>
         <w:rPr>
           <w:b/>
           <w:bCs/>
+          <w:shd w:fill="FFFF00" w:val="clear"/>
         </w:rPr>
         <w:t>Jenkins</w:t>
       </w:r>
       <w:r>
-        <w:rPr/>
+        <w:rPr>
+          <w:shd w:fill="FFFF00" w:val="clear"/>
+        </w:rPr>
         <w:t xml:space="preserve"> and </w:t>
       </w:r>
       <w:r>
         <w:rPr>
           <w:b/>
           <w:bCs/>
+          <w:shd w:fill="FFFF00" w:val="clear"/>
         </w:rPr>
         <w:t>Docker</w:t>
       </w:r>
       <w:r>
-        <w:rPr/>
+        <w:rPr>
+          <w:shd w:fill="FFFF00" w:val="clear"/>
+        </w:rPr>
         <w:t xml:space="preserve"> nodes that will load data to the monitoring solution. It should produce data for CPU, RAM, Disk, etc.</w:t>
       </w:r>
     </w:p>
@@ -1487,27 +1674,36 @@
           <w:ilvl w:val="0"/>
           <w:numId w:val="6"/>
         </w:numPr>
-        <w:rPr/>
+        <w:rPr>
+          <w:highlight w:val="none"/>
+          <w:shd w:fill="FFFF00" w:val="clear"/>
+        </w:rPr>
       </w:pPr>
       <w:r>
         <w:rPr>
           <w:color w:val="A6A6A6" w:themeColor="background1" w:themeShade="a6"/>
+          <w:shd w:fill="FFFF00" w:val="clear"/>
         </w:rPr>
         <w:t xml:space="preserve">(T501, 2 pts) </w:t>
       </w:r>
       <w:r>
-        <w:rPr/>
+        <w:rPr>
+          <w:shd w:fill="FFFF00" w:val="clear"/>
+        </w:rPr>
         <w:t>Create a dedicated network (</w:t>
       </w:r>
       <w:r>
         <w:rPr>
           <w:b/>
           <w:bCs/>
+          <w:shd w:fill="FFFF00" w:val="clear"/>
         </w:rPr>
         <w:t>app-net</w:t>
       </w:r>
       <w:r>
-        <w:rPr/>
+        <w:rPr>
+          <w:shd w:fill="FFFF00" w:val="clear"/>
+        </w:rPr>
         <w:t>) for the containers</w:t>
       </w:r>
     </w:p>
@@ -1518,49 +1714,64 @@
           <w:ilvl w:val="0"/>
           <w:numId w:val="6"/>
         </w:numPr>
-        <w:rPr/>
+        <w:rPr>
+          <w:highlight w:val="none"/>
+          <w:shd w:fill="FFFF00" w:val="clear"/>
+        </w:rPr>
       </w:pPr>
       <w:r>
         <w:rPr>
           <w:color w:val="A6A6A6" w:themeColor="background1" w:themeShade="a6"/>
+          <w:shd w:fill="FFFF00" w:val="clear"/>
         </w:rPr>
         <w:t xml:space="preserve">(T502, 2 pts) </w:t>
       </w:r>
       <w:r>
-        <w:rPr/>
+        <w:rPr>
+          <w:shd w:fill="FFFF00" w:val="clear"/>
+        </w:rPr>
         <w:t>Run and attach the containers (</w:t>
       </w:r>
       <w:r>
         <w:rPr>
           <w:b/>
           <w:bCs/>
+          <w:shd w:fill="FFFF00" w:val="clear"/>
         </w:rPr>
         <w:t>Co1</w:t>
       </w:r>
       <w:r>
-        <w:rPr/>
+        <w:rPr>
+          <w:shd w:fill="FFFF00" w:val="clear"/>
+        </w:rPr>
         <w:t xml:space="preserve">, </w:t>
       </w:r>
       <w:r>
         <w:rPr>
           <w:b/>
           <w:bCs/>
+          <w:shd w:fill="FFFF00" w:val="clear"/>
         </w:rPr>
         <w:t>Co2</w:t>
       </w:r>
       <w:r>
-        <w:rPr/>
+        <w:rPr>
+          <w:shd w:fill="FFFF00" w:val="clear"/>
+        </w:rPr>
         <w:t xml:space="preserve">, and </w:t>
       </w:r>
       <w:r>
         <w:rPr>
           <w:b/>
           <w:bCs/>
+          <w:shd w:fill="FFFF00" w:val="clear"/>
         </w:rPr>
         <w:t>Co3</w:t>
       </w:r>
       <w:r>
-        <w:rPr/>
+        <w:rPr>
+          <w:shd w:fill="FFFF00" w:val="clear"/>
+        </w:rPr>
         <w:t>) to the dedicated network</w:t>
       </w:r>
     </w:p>
@@ -1571,16 +1782,22 @@
           <w:ilvl w:val="0"/>
           <w:numId w:val="6"/>
         </w:numPr>
-        <w:rPr/>
+        <w:rPr>
+          <w:highlight w:val="none"/>
+          <w:shd w:fill="FFFF00" w:val="clear"/>
+        </w:rPr>
       </w:pPr>
       <w:r>
         <w:rPr>
           <w:color w:val="A6A6A6" w:themeColor="background1" w:themeShade="a6"/>
+          <w:shd w:fill="FFFF00" w:val="clear"/>
         </w:rPr>
         <w:t xml:space="preserve">(T503, 3 pts) </w:t>
       </w:r>
       <w:r>
-        <w:rPr/>
+        <w:rPr>
+          <w:shd w:fill="FFFF00" w:val="clear"/>
+        </w:rPr>
         <w:t>Working containerized application as expected</w:t>
       </w:r>
     </w:p>
@@ -1593,16 +1810,22 @@
         </w:numPr>
         <w:spacing w:before="80" w:after="120"/>
         <w:contextualSpacing/>
-        <w:rPr/>
+        <w:rPr>
+          <w:highlight w:val="none"/>
+          <w:shd w:fill="FFFF00" w:val="clear"/>
+        </w:rPr>
       </w:pPr>
       <w:r>
         <w:rPr>
           <w:color w:val="A6A6A6" w:themeColor="background1" w:themeShade="a6"/>
+          <w:shd w:fill="FFFF00" w:val="clear"/>
         </w:rPr>
         <w:t xml:space="preserve">(T504, 1 pts) </w:t>
       </w:r>
       <w:r>
-        <w:rPr/>
+        <w:rPr>
+          <w:shd w:fill="FFFF00" w:val="clear"/>
+        </w:rPr>
         <w:t>Application reachable on the host (via port forwarding)</w:t>
       </w:r>
     </w:p>
@@ -1611,7 +1834,7 @@
       <w:footerReference w:type="default" r:id="rId5"/>
       <w:type w:val="nextPage"/>
       <w:pgSz w:w="11906" w:h="16838"/>
-      <w:pgMar w:left="737" w:right="737" w:header="567" w:top="624" w:footer="794" w:bottom="1077" w:gutter="0"/>
+      <w:pgMar w:left="737" w:right="737" w:gutter="0" w:header="567" w:top="624" w:footer="794" w:bottom="1077"/>
       <w:pgNumType w:fmt="decimal"/>
       <w:formProt w:val="false"/>
       <w:textDirection w:val="lrTb"/>
@@ -1634,15 +1857,15 @@
       <mc:AlternateContent>
         <mc:Choice Requires="wps">
           <w:drawing>
-            <wp:anchor behindDoc="1" distT="6350" distB="6350" distL="6350" distR="6350" simplePos="0" locked="0" layoutInCell="0" allowOverlap="1" relativeHeight="5" wp14:anchorId="6D6A420E">
+            <wp:anchor behindDoc="1" distT="6350" distB="6350" distL="6350" distR="6350" simplePos="0" locked="0" layoutInCell="0" allowOverlap="1" relativeHeight="4" wp14:anchorId="6D6A420E">
               <wp:simplePos x="0" y="0"/>
               <wp:positionH relativeFrom="column">
                 <wp:posOffset>-635</wp:posOffset>
               </wp:positionH>
               <wp:positionV relativeFrom="paragraph">
-                <wp:posOffset>66040</wp:posOffset>
+                <wp:posOffset>66675</wp:posOffset>
               </wp:positionV>
-              <wp:extent cx="6614795" cy="1270"/>
+              <wp:extent cx="6615430" cy="635"/>
               <wp:effectExtent l="0" t="0" r="0" b="0"/>
               <wp:wrapNone/>
               <wp:docPr id="2" name="Straight Connector 19"/>
@@ -1653,16 +1876,14 @@
                     <wps:spPr>
                       <a:xfrm>
                         <a:off x="0" y="0"/>
-                        <a:ext cx="6614280" cy="0"/>
+                        <a:ext cx="6614640" cy="0"/>
                       </a:xfrm>
                       <a:prstGeom prst="line">
                         <a:avLst/>
                       </a:prstGeom>
                       <a:ln cap="rnd" w="12700">
                         <a:solidFill>
-                          <a:srgbClr val="f79646">
-                            <a:lumMod val="50000"/>
-                          </a:srgbClr>
+                          <a:srgbClr val="984807"/>
                         </a:solidFill>
                         <a:round/>
                       </a:ln>
@@ -1688,7 +1909,7 @@
         </mc:Choice>
         <mc:Fallback>
           <w:pict>
-            <v:line id="shape_0" from="-0.05pt,5.2pt" to="520.7pt,5.2pt" ID="Straight Connector 19" stroked="t" style="position:absolute" wp14:anchorId="6D6A420E">
+            <v:line id="shape_0" from="-0.05pt,5.25pt" to="520.75pt,5.25pt" ID="Straight Connector 19" stroked="t" o:allowincell="f" style="position:absolute" wp14:anchorId="6D6A420E">
               <v:stroke color="#984807" weight="12600" joinstyle="round" endcap="round"/>
               <v:fill o:detectmouseclick="t" on="false"/>
               <w10:wrap type="none"/>
@@ -1699,7 +1920,7 @@
       <mc:AlternateContent>
         <mc:Choice Requires="wps">
           <w:drawing>
-            <wp:anchor behindDoc="1" distT="4445" distB="4445" distL="4445" distR="4445" simplePos="0" locked="0" layoutInCell="0" allowOverlap="1" relativeHeight="10" wp14:anchorId="2074F399">
+            <wp:anchor behindDoc="1" distT="4445" distB="4445" distL="4445" distR="4445" simplePos="0" locked="0" layoutInCell="0" allowOverlap="1" relativeHeight="9" wp14:anchorId="2074F399">
               <wp:simplePos x="0" y="0"/>
               <wp:positionH relativeFrom="column">
                 <wp:posOffset>1384300</wp:posOffset>
@@ -1707,7 +1928,7 @@
               <wp:positionV relativeFrom="paragraph">
                 <wp:posOffset>88900</wp:posOffset>
               </wp:positionV>
-              <wp:extent cx="5225415" cy="514350"/>
+              <wp:extent cx="5226050" cy="514985"/>
               <wp:effectExtent l="0" t="0" r="0" b="635"/>
               <wp:wrapNone/>
               <wp:docPr id="3" name="Text Box 16"/>
@@ -1718,7 +1939,7 @@
                     <wps:spPr>
                       <a:xfrm>
                         <a:off x="0" y="0"/>
-                        <a:ext cx="5224680" cy="513720"/>
+                        <a:ext cx="5225400" cy="514440"/>
                       </a:xfrm>
                       <a:prstGeom prst="rect">
                         <a:avLst/>
@@ -1770,8 +1991,6 @@
                             </w:rPr>
                             <w:t>. Copyrighted document. Unauthorized copy, reproduction or use is not permitted.</w:t>
                           </w:r>
-                          <w:bookmarkStart w:id="0" w:name="_Hlk24191091"/>
-                          <w:bookmarkEnd w:id="0"/>
                         </w:p>
                         <w:p>
                           <w:pPr>
@@ -2241,7 +2460,7 @@
                         </w:p>
                       </w:txbxContent>
                     </wps:txbx>
-                    <wps:bodyPr lIns="17640" rIns="17640" tIns="43200" bIns="17640">
+                    <wps:bodyPr lIns="17640" rIns="17640" tIns="43200" bIns="17640" anchor="t">
                       <a:noAutofit/>
                     </wps:bodyPr>
                   </wps:wsp>
@@ -2252,9 +2471,9 @@
         </mc:Choice>
         <mc:Fallback>
           <w:pict>
-            <v:rect id="shape_0" ID="Text Box 16" path="m0,0l-2147483645,0l-2147483645,-2147483646l0,-2147483646xe" stroked="f" style="position:absolute;margin-left:109pt;margin-top:7pt;width:411.35pt;height:40.4pt;mso-wrap-style:square;v-text-anchor:top" wp14:anchorId="2074F399">
+            <v:rect id="shape_0" ID="Text Box 16" path="m0,0l-2147483645,0l-2147483645,-2147483646l0,-2147483646xe" stroked="f" o:allowincell="f" style="position:absolute;margin-left:109pt;margin-top:7pt;width:411.4pt;height:40.45pt;mso-wrap-style:square;v-text-anchor:top" wp14:anchorId="2074F399">
               <v:fill o:detectmouseclick="t" on="false"/>
-              <v:stroke color="#3465a4" weight="9360" joinstyle="miter" endcap="flat"/>
+              <v:stroke color="#3465a4" weight="9360" joinstyle="round" endcap="flat"/>
               <v:textbox>
                 <w:txbxContent>
                   <w:p>
@@ -2291,8 +2510,6 @@
                       </w:rPr>
                       <w:t>. Copyrighted document. Unauthorized copy, reproduction or use is not permitted.</w:t>
                     </w:r>
-                    <w:bookmarkStart w:id="1" w:name="_Hlk24191091"/>
-                    <w:bookmarkEnd w:id="1"/>
                   </w:p>
                   <w:p>
                     <w:pPr>
@@ -2311,7 +2528,7 @@
                           <wp:extent cx="179705" cy="179705"/>
                           <wp:effectExtent l="0" t="0" r="0" b="0"/>
                           <wp:docPr id="14" name="Picture 3" descr="">
-                            <a:hlinkClick xmlns:a="http://schemas.openxmlformats.org/drawingml/2006/main" r:id="rId21"/>
+                            <a:hlinkClick xmlns:a="http://schemas.openxmlformats.org/drawingml/2006/main" r:id="rId22"/>
                           </wp:docPr>
                           <wp:cNvGraphicFramePr>
                             <a:graphicFrameLocks xmlns:a="http://schemas.openxmlformats.org/drawingml/2006/main" noChangeAspect="1"/>
@@ -2321,14 +2538,14 @@
                               <pic:pic xmlns:pic="http://schemas.openxmlformats.org/drawingml/2006/picture">
                                 <pic:nvPicPr>
                                   <pic:cNvPr id="14" name="Picture 3" descr="">
-                                    <a:hlinkClick r:id="rId21"/>
+                                    <a:hlinkClick r:id="rId22"/>
                                   </pic:cNvPr>
                                   <pic:cNvPicPr>
                                     <a:picLocks noChangeAspect="1" noChangeArrowheads="1"/>
                                   </pic:cNvPicPr>
                                 </pic:nvPicPr>
                                 <pic:blipFill>
-                                  <a:blip r:embed="rId2"/>
+                                  <a:blip r:embed="rId21"/>
                                   <a:stretch>
                                     <a:fillRect/>
                                   </a:stretch>
@@ -2363,7 +2580,7 @@
                           <wp:extent cx="179705" cy="179705"/>
                           <wp:effectExtent l="0" t="0" r="0" b="0"/>
                           <wp:docPr id="15" name="Picture 2" descr="">
-                            <a:hlinkClick xmlns:a="http://schemas.openxmlformats.org/drawingml/2006/main" r:id="rId22"/>
+                            <a:hlinkClick xmlns:a="http://schemas.openxmlformats.org/drawingml/2006/main" r:id="rId24"/>
                           </wp:docPr>
                           <wp:cNvGraphicFramePr>
                             <a:graphicFrameLocks xmlns:a="http://schemas.openxmlformats.org/drawingml/2006/main" noChangeAspect="1"/>
@@ -2373,14 +2590,14 @@
                               <pic:pic xmlns:pic="http://schemas.openxmlformats.org/drawingml/2006/picture">
                                 <pic:nvPicPr>
                                   <pic:cNvPr id="15" name="Picture 2" descr="">
-                                    <a:hlinkClick r:id="rId22"/>
+                                    <a:hlinkClick r:id="rId24"/>
                                   </pic:cNvPr>
                                   <pic:cNvPicPr>
                                     <a:picLocks noChangeAspect="1" noChangeArrowheads="1"/>
                                   </pic:cNvPicPr>
                                 </pic:nvPicPr>
                                 <pic:blipFill>
-                                  <a:blip r:embed="rId4"/>
+                                  <a:blip r:embed="rId23"/>
                                   <a:stretch>
                                     <a:fillRect/>
                                   </a:stretch>
@@ -2415,7 +2632,7 @@
                           <wp:extent cx="179705" cy="179705"/>
                           <wp:effectExtent l="0" t="0" r="0" b="0"/>
                           <wp:docPr id="16" name="Picture 5" descr="">
-                            <a:hlinkClick xmlns:a="http://schemas.openxmlformats.org/drawingml/2006/main" r:id="rId23"/>
+                            <a:hlinkClick xmlns:a="http://schemas.openxmlformats.org/drawingml/2006/main" r:id="rId26"/>
                           </wp:docPr>
                           <wp:cNvGraphicFramePr>
                             <a:graphicFrameLocks xmlns:a="http://schemas.openxmlformats.org/drawingml/2006/main" noChangeAspect="1"/>
@@ -2425,14 +2642,14 @@
                               <pic:pic xmlns:pic="http://schemas.openxmlformats.org/drawingml/2006/picture">
                                 <pic:nvPicPr>
                                   <pic:cNvPr id="16" name="Picture 5" descr="">
-                                    <a:hlinkClick r:id="rId23"/>
+                                    <a:hlinkClick r:id="rId26"/>
                                   </pic:cNvPr>
                                   <pic:cNvPicPr>
                                     <a:picLocks noChangeAspect="1" noChangeArrowheads="1"/>
                                   </pic:cNvPicPr>
                                 </pic:nvPicPr>
                                 <pic:blipFill>
-                                  <a:blip r:embed="rId6"/>
+                                  <a:blip r:embed="rId25"/>
                                   <a:stretch>
                                     <a:fillRect/>
                                   </a:stretch>
@@ -2466,7 +2683,7 @@
                           <wp:extent cx="179705" cy="179705"/>
                           <wp:effectExtent l="0" t="0" r="0" b="0"/>
                           <wp:docPr id="17" name="Picture 20" descr="">
-                            <a:hlinkClick xmlns:a="http://schemas.openxmlformats.org/drawingml/2006/main" r:id="rId24"/>
+                            <a:hlinkClick xmlns:a="http://schemas.openxmlformats.org/drawingml/2006/main" r:id="rId28"/>
                           </wp:docPr>
                           <wp:cNvGraphicFramePr>
                             <a:graphicFrameLocks xmlns:a="http://schemas.openxmlformats.org/drawingml/2006/main" noChangeAspect="1"/>
@@ -2476,14 +2693,14 @@
                               <pic:pic xmlns:pic="http://schemas.openxmlformats.org/drawingml/2006/picture">
                                 <pic:nvPicPr>
                                   <pic:cNvPr id="17" name="Picture 20" descr="">
-                                    <a:hlinkClick r:id="rId24"/>
+                                    <a:hlinkClick r:id="rId28"/>
                                   </pic:cNvPr>
                                   <pic:cNvPicPr>
                                     <a:picLocks noChangeAspect="1" noChangeArrowheads="1"/>
                                   </pic:cNvPicPr>
                                 </pic:nvPicPr>
                                 <pic:blipFill>
-                                  <a:blip r:embed="rId8"/>
+                                  <a:blip r:embed="rId27"/>
                                   <a:stretch>
                                     <a:fillRect/>
                                   </a:stretch>
@@ -2517,7 +2734,7 @@
                           <wp:extent cx="179705" cy="179705"/>
                           <wp:effectExtent l="0" t="0" r="0" b="0"/>
                           <wp:docPr id="18" name="Picture 7" descr="">
-                            <a:hlinkClick xmlns:a="http://schemas.openxmlformats.org/drawingml/2006/main" r:id="rId25"/>
+                            <a:hlinkClick xmlns:a="http://schemas.openxmlformats.org/drawingml/2006/main" r:id="rId30"/>
                           </wp:docPr>
                           <wp:cNvGraphicFramePr>
                             <a:graphicFrameLocks xmlns:a="http://schemas.openxmlformats.org/drawingml/2006/main" noChangeAspect="1"/>
@@ -2527,14 +2744,14 @@
                               <pic:pic xmlns:pic="http://schemas.openxmlformats.org/drawingml/2006/picture">
                                 <pic:nvPicPr>
                                   <pic:cNvPr id="18" name="Picture 7" descr="">
-                                    <a:hlinkClick r:id="rId25"/>
+                                    <a:hlinkClick r:id="rId30"/>
                                   </pic:cNvPr>
                                   <pic:cNvPicPr>
                                     <a:picLocks noChangeAspect="1" noChangeArrowheads="1"/>
                                   </pic:cNvPicPr>
                                 </pic:nvPicPr>
                                 <pic:blipFill>
-                                  <a:blip r:embed="rId10"/>
+                                  <a:blip r:embed="rId29"/>
                                   <a:stretch>
                                     <a:fillRect/>
                                   </a:stretch>
@@ -2568,7 +2785,7 @@
                           <wp:extent cx="179705" cy="179705"/>
                           <wp:effectExtent l="0" t="0" r="0" b="0"/>
                           <wp:docPr id="19" name="Picture 17" descr="">
-                            <a:hlinkClick xmlns:a="http://schemas.openxmlformats.org/drawingml/2006/main" r:id="rId26"/>
+                            <a:hlinkClick xmlns:a="http://schemas.openxmlformats.org/drawingml/2006/main" r:id="rId32"/>
                           </wp:docPr>
                           <wp:cNvGraphicFramePr>
                             <a:graphicFrameLocks xmlns:a="http://schemas.openxmlformats.org/drawingml/2006/main" noChangeAspect="1"/>
@@ -2578,14 +2795,14 @@
                               <pic:pic xmlns:pic="http://schemas.openxmlformats.org/drawingml/2006/picture">
                                 <pic:nvPicPr>
                                   <pic:cNvPr id="19" name="Picture 17" descr="">
-                                    <a:hlinkClick r:id="rId26"/>
+                                    <a:hlinkClick r:id="rId32"/>
                                   </pic:cNvPr>
                                   <pic:cNvPicPr>
                                     <a:picLocks noChangeAspect="1" noChangeArrowheads="1"/>
                                   </pic:cNvPicPr>
                                 </pic:nvPicPr>
                                 <pic:blipFill>
-                                  <a:blip r:embed="rId12"/>
+                                  <a:blip r:embed="rId31"/>
                                   <a:stretch>
                                     <a:fillRect/>
                                   </a:stretch>
@@ -2619,7 +2836,7 @@
                           <wp:extent cx="179705" cy="179705"/>
                           <wp:effectExtent l="0" t="0" r="0" b="0"/>
                           <wp:docPr id="20" name="Picture 21" descr="">
-                            <a:hlinkClick xmlns:a="http://schemas.openxmlformats.org/drawingml/2006/main" r:id="rId27"/>
+                            <a:hlinkClick xmlns:a="http://schemas.openxmlformats.org/drawingml/2006/main" r:id="rId34"/>
                           </wp:docPr>
                           <wp:cNvGraphicFramePr>
                             <a:graphicFrameLocks xmlns:a="http://schemas.openxmlformats.org/drawingml/2006/main" noChangeAspect="1"/>
@@ -2629,14 +2846,14 @@
                               <pic:pic xmlns:pic="http://schemas.openxmlformats.org/drawingml/2006/picture">
                                 <pic:nvPicPr>
                                   <pic:cNvPr id="20" name="Picture 21" descr="">
-                                    <a:hlinkClick r:id="rId27"/>
+                                    <a:hlinkClick r:id="rId34"/>
                                   </pic:cNvPr>
                                   <pic:cNvPicPr>
                                     <a:picLocks noChangeAspect="1" noChangeArrowheads="1"/>
                                   </pic:cNvPicPr>
                                 </pic:nvPicPr>
                                 <pic:blipFill>
-                                  <a:blip r:embed="rId14"/>
+                                  <a:blip r:embed="rId33"/>
                                   <a:srcRect l="-154" t="-74" r="-154" b="-74"/>
                                   <a:stretch>
                                     <a:fillRect/>
@@ -2671,7 +2888,7 @@
                           <wp:extent cx="179705" cy="179705"/>
                           <wp:effectExtent l="0" t="0" r="0" b="0"/>
                           <wp:docPr id="21" name="Picture 22" descr="">
-                            <a:hlinkClick xmlns:a="http://schemas.openxmlformats.org/drawingml/2006/main" r:id="rId28"/>
+                            <a:hlinkClick xmlns:a="http://schemas.openxmlformats.org/drawingml/2006/main" r:id="rId36"/>
                           </wp:docPr>
                           <wp:cNvGraphicFramePr>
                             <a:graphicFrameLocks xmlns:a="http://schemas.openxmlformats.org/drawingml/2006/main" noChangeAspect="1"/>
@@ -2681,14 +2898,14 @@
                               <pic:pic xmlns:pic="http://schemas.openxmlformats.org/drawingml/2006/picture">
                                 <pic:nvPicPr>
                                   <pic:cNvPr id="21" name="Picture 22" descr="">
-                                    <a:hlinkClick r:id="rId28"/>
+                                    <a:hlinkClick r:id="rId36"/>
                                   </pic:cNvPr>
                                   <pic:cNvPicPr>
                                     <a:picLocks noChangeAspect="1" noChangeArrowheads="1"/>
                                   </pic:cNvPicPr>
                                 </pic:nvPicPr>
                                 <pic:blipFill>
-                                  <a:blip r:embed="rId16"/>
+                                  <a:blip r:embed="rId35"/>
                                   <a:stretch>
                                     <a:fillRect/>
                                   </a:stretch>
@@ -2722,7 +2939,7 @@
                           <wp:extent cx="179705" cy="179705"/>
                           <wp:effectExtent l="0" t="0" r="0" b="0"/>
                           <wp:docPr id="22" name="Picture 23" descr="">
-                            <a:hlinkClick xmlns:a="http://schemas.openxmlformats.org/drawingml/2006/main" r:id="rId29"/>
+                            <a:hlinkClick xmlns:a="http://schemas.openxmlformats.org/drawingml/2006/main" r:id="rId38"/>
                           </wp:docPr>
                           <wp:cNvGraphicFramePr>
                             <a:graphicFrameLocks xmlns:a="http://schemas.openxmlformats.org/drawingml/2006/main" noChangeAspect="1"/>
@@ -2732,14 +2949,14 @@
                               <pic:pic xmlns:pic="http://schemas.openxmlformats.org/drawingml/2006/picture">
                                 <pic:nvPicPr>
                                   <pic:cNvPr id="22" name="Picture 23" descr="">
-                                    <a:hlinkClick r:id="rId29"/>
+                                    <a:hlinkClick r:id="rId38"/>
                                   </pic:cNvPr>
                                   <pic:cNvPicPr>
                                     <a:picLocks noChangeAspect="1" noChangeArrowheads="1"/>
                                   </pic:cNvPicPr>
                                 </pic:nvPicPr>
                                 <pic:blipFill>
-                                  <a:blip r:embed="rId18"/>
+                                  <a:blip r:embed="rId37"/>
                                   <a:stretch>
                                     <a:fillRect/>
                                   </a:stretch>
@@ -2778,7 +2995,7 @@
               <wp:positionV relativeFrom="paragraph">
                 <wp:posOffset>356235</wp:posOffset>
               </wp:positionV>
-              <wp:extent cx="510540" cy="165735"/>
+              <wp:extent cx="511175" cy="166370"/>
               <wp:effectExtent l="0" t="0" r="4445" b="6350"/>
               <wp:wrapNone/>
               <wp:docPr id="23" name="Text Box 6"/>
@@ -2789,7 +3006,7 @@
                     <wps:spPr>
                       <a:xfrm>
                         <a:off x="0" y="0"/>
-                        <a:ext cx="509760" cy="165240"/>
+                        <a:ext cx="510480" cy="165600"/>
                       </a:xfrm>
                       <a:prstGeom prst="rect">
                         <a:avLst/>
@@ -2845,7 +3062,7 @@
         </mc:Choice>
         <mc:Fallback>
           <w:pict>
-            <v:rect id="shape_0" ID="Text Box 6" path="m0,0l-2147483645,0l-2147483645,-2147483646l0,-2147483646xe" stroked="f" style="position:absolute;margin-left:109.85pt;margin-top:28.05pt;width:40.1pt;height:12.95pt;mso-wrap-style:square;v-text-anchor:middle" wp14:anchorId="41B1E642">
+            <v:rect id="shape_0" ID="Text Box 6" path="m0,0l-2147483645,0l-2147483645,-2147483646l0,-2147483646xe" stroked="f" o:allowincell="f" style="position:absolute;margin-left:109.85pt;margin-top:28.05pt;width:40.15pt;height:13pt;mso-wrap-style:square;v-text-anchor:middle" wp14:anchorId="41B1E642">
               <v:fill o:detectmouseclick="t" on="false"/>
               <v:stroke color="#3465a4" weight="6480" joinstyle="round" endcap="flat"/>
               <v:textbox>
@@ -2886,7 +3103,7 @@
               <wp:positionV relativeFrom="paragraph">
                 <wp:posOffset>342265</wp:posOffset>
               </wp:positionV>
-              <wp:extent cx="901065" cy="202565"/>
+              <wp:extent cx="901700" cy="203200"/>
               <wp:effectExtent l="0" t="0" r="13970" b="7620"/>
               <wp:wrapNone/>
               <wp:docPr id="25" name="Text Box 4"/>
@@ -2897,7 +3114,7 @@
                     <wps:spPr>
                       <a:xfrm>
                         <a:off x="0" y="0"/>
-                        <a:ext cx="900360" cy="201960"/>
+                        <a:ext cx="901080" cy="202680"/>
                       </a:xfrm>
                       <a:prstGeom prst="rect">
                         <a:avLst/>
@@ -3042,7 +3259,7 @@
         </mc:Choice>
         <mc:Fallback>
           <w:pict>
-            <v:rect id="shape_0" ID="Text Box 4" path="m0,0l-2147483645,0l-2147483645,-2147483646l0,-2147483646xe" stroked="f" style="position:absolute;margin-left:444.65pt;margin-top:26.95pt;width:70.85pt;height:15.85pt;mso-wrap-style:square;v-text-anchor:middle" wp14:anchorId="60DB5C39">
+            <v:rect id="shape_0" ID="Text Box 4" path="m0,0l-2147483645,0l-2147483645,-2147483646l0,-2147483646xe" stroked="f" o:allowincell="f" style="position:absolute;margin-left:444.65pt;margin-top:26.95pt;width:70.9pt;height:15.9pt;mso-wrap-style:square;v-text-anchor:middle" wp14:anchorId="60DB5C39">
               <v:fill o:detectmouseclick="t" on="false"/>
               <v:stroke color="#3465a4" weight="6480" joinstyle="round" endcap="flat"/>
               <v:textbox>
@@ -3162,7 +3379,7 @@
         </mc:Fallback>
       </mc:AlternateContent>
       <w:drawing>
-        <wp:anchor behindDoc="1" distT="0" distB="0" distL="114300" distR="114300" simplePos="0" locked="0" layoutInCell="0" allowOverlap="1" relativeHeight="24">
+        <wp:anchor behindDoc="0" distT="0" distB="0" distL="114300" distR="114300" simplePos="0" locked="0" layoutInCell="0" allowOverlap="1" relativeHeight="25">
           <wp:simplePos x="0" y="0"/>
           <wp:positionH relativeFrom="column">
             <wp:posOffset>-10795</wp:posOffset>
@@ -3174,7 +3391,7 @@
           <wp:effectExtent l="0" t="0" r="0" b="0"/>
           <wp:wrapSquare wrapText="bothSides"/>
           <wp:docPr id="27" name="Picture 1" descr="">
-            <a:hlinkClick xmlns:a="http://schemas.openxmlformats.org/drawingml/2006/main" r:id="rId31"/>
+            <a:hlinkClick xmlns:a="http://schemas.openxmlformats.org/drawingml/2006/main" r:id="rId40"/>
           </wp:docPr>
           <wp:cNvGraphicFramePr>
             <a:graphicFrameLocks xmlns:a="http://schemas.openxmlformats.org/drawingml/2006/main" noChangeAspect="1"/>
@@ -3184,14 +3401,14 @@
               <pic:pic xmlns:pic="http://schemas.openxmlformats.org/drawingml/2006/picture">
                 <pic:nvPicPr>
                   <pic:cNvPr id="27" name="Picture 1" descr="">
-                    <a:hlinkClick r:id="rId31"/>
+                    <a:hlinkClick r:id="rId40"/>
                   </pic:cNvPr>
                   <pic:cNvPicPr>
                     <a:picLocks noChangeAspect="1" noChangeArrowheads="1"/>
                   </pic:cNvPicPr>
                 </pic:nvPicPr>
                 <pic:blipFill>
-                  <a:blip r:embed="rId30"/>
+                  <a:blip r:embed="rId39"/>
                   <a:stretch>
                     <a:fillRect/>
                   </a:stretch>
@@ -4459,6 +4676,7 @@
     <w:rsid w:val="008063e1"/>
     <w:pPr>
       <w:widowControl/>
+      <w:suppressAutoHyphens w:val="true"/>
       <w:bidi w:val="0"/>
       <w:spacing w:lineRule="auto" w:line="276" w:before="80" w:after="120"/>
       <w:jc w:val="left"/>

</xml_diff>